<commit_message>
redid the lab files with new answers
</commit_message>
<xml_diff>
--- a/Lab2/Lab2_ColeBardin_AnswerSheet.docx
+++ b/Lab2/Lab2_ColeBardin_AnswerSheet.docx
@@ -3675,7 +3675,25 @@
           <w:bCs/>
           <w:color w:val="FF0000"/>
         </w:rPr>
-        <w:t xml:space="preserve"> 1,000</w:t>
+        <w:t xml:space="preserve"> 1</w:t>
+      </w:r>
+      <w:r>
+        <w:rPr>
+          <w:rFonts w:eastAsiaTheme="minorEastAsia"/>
+          <w:b/>
+          <w:bCs/>
+          <w:color w:val="FF0000"/>
+        </w:rPr>
+        <w:t>0</w:t>
+      </w:r>
+      <w:r>
+        <w:rPr>
+          <w:rFonts w:eastAsiaTheme="minorEastAsia"/>
+          <w:b/>
+          <w:bCs/>
+          <w:color w:val="FF0000"/>
+        </w:rPr>
+        <w:t>,000</w:t>
       </w:r>
       <w:r>
         <w:rPr>
@@ -3795,36 +3813,7 @@
           <w:bCs/>
           <w:color w:val="FF0000"/>
         </w:rPr>
-        <w:t xml:space="preserve">Varies, </w:t>
-      </w:r>
-      <w:proofErr w:type="gramStart"/>
-      <w:r>
-        <w:rPr>
-          <w:rFonts w:eastAsiaTheme="minorEastAsia"/>
-          <w:b/>
-          <w:bCs/>
-          <w:color w:val="FF0000"/>
-        </w:rPr>
-        <w:t>U</w:t>
-      </w:r>
-      <w:r>
-        <w:rPr>
-          <w:rFonts w:eastAsiaTheme="minorEastAsia"/>
-          <w:b/>
-          <w:bCs/>
-          <w:color w:val="FF0000"/>
-        </w:rPr>
-        <w:t>sually</w:t>
-      </w:r>
-      <w:proofErr w:type="gramEnd"/>
-      <w:r>
-        <w:rPr>
-          <w:rFonts w:eastAsiaTheme="minorEastAsia"/>
-          <w:b/>
-          <w:bCs/>
-          <w:color w:val="FF0000"/>
-        </w:rPr>
-        <w:t xml:space="preserve"> around 210-ish</w:t>
+        <w:t>219</w:t>
       </w:r>
     </w:p>
     <w:p>

</xml_diff>